<commit_message>
Diagramas de secuencia CU 1,3,5,6 y 8.
Se implementan los diagramas de secuencia de los casos de uso
mencionados. Adicionalmente se realizan correxiones en el modelo de
clases, y se agregan métodos a las clases en php.
</commit_message>
<xml_diff>
--- a/Diseño/Descripciones de CU 1,3,5,6,8.docx
+++ b/Diseño/Descripciones de CU 1,3,5,6,8.docx
@@ -981,7 +981,37 @@
               <w:rPr>
                 <w:rFonts w:ascii="Raleway" w:hAnsi="Raleway" w:cstheme="minorHAnsi"/>
               </w:rPr>
-              <w:t>El sistema valida los campos, solicita la actualización del perfil y notifica la operación al usuario.</w:t>
+              <w:t xml:space="preserve">El sistema valida los campos, solicita la actualización del perfil y </w:t>
+            </w:r>
+            <w:r>
+              <w:rPr>
+                <w:rFonts w:ascii="Raleway" w:hAnsi="Raleway" w:cstheme="minorHAnsi"/>
+              </w:rPr>
+              <w:t>rediri</w:t>
+            </w:r>
+            <w:r>
+              <w:rPr>
+                <w:rFonts w:ascii="Raleway" w:hAnsi="Raleway" w:cstheme="minorHAnsi"/>
+              </w:rPr>
+              <w:t>g</w:t>
+            </w:r>
+            <w:r>
+              <w:rPr>
+                <w:rFonts w:ascii="Raleway" w:hAnsi="Raleway" w:cstheme="minorHAnsi"/>
+              </w:rPr>
+              <w:t xml:space="preserve">e a la página </w:t>
+            </w:r>
+            <w:r>
+              <w:rPr>
+                <w:rFonts w:ascii="Raleway" w:hAnsi="Raleway" w:cstheme="minorHAnsi"/>
+              </w:rPr>
+              <w:t>principal</w:t>
+            </w:r>
+            <w:r>
+              <w:rPr>
+                <w:rFonts w:ascii="Raleway" w:hAnsi="Raleway" w:cstheme="minorHAnsi"/>
+              </w:rPr>
+              <w:t>.</w:t>
             </w:r>
           </w:p>
         </w:tc>
@@ -2252,7 +2282,25 @@
               <w:rPr>
                 <w:rFonts w:ascii="Raleway" w:hAnsi="Raleway" w:cstheme="minorHAnsi"/>
               </w:rPr>
-              <w:t>El académico selecciona continuar a mi repositorio.</w:t>
+              <w:t>El académico</w:t>
+            </w:r>
+            <w:r>
+              <w:rPr>
+                <w:rFonts w:ascii="Raleway" w:hAnsi="Raleway" w:cstheme="minorHAnsi"/>
+              </w:rPr>
+              <w:t xml:space="preserve"> ingresa el código recibido por correo</w:t>
+            </w:r>
+            <w:r>
+              <w:rPr>
+                <w:rFonts w:ascii="Raleway" w:hAnsi="Raleway" w:cstheme="minorHAnsi"/>
+              </w:rPr>
+              <w:t xml:space="preserve"> y selecciona</w:t>
+            </w:r>
+            <w:r>
+              <w:rPr>
+                <w:rFonts w:ascii="Raleway" w:hAnsi="Raleway" w:cstheme="minorHAnsi"/>
+              </w:rPr>
+              <w:t xml:space="preserve"> continuar a mi repositorio.</w:t>
             </w:r>
           </w:p>
           <w:p>
@@ -2326,8 +2374,29 @@
               <w:rPr>
                 <w:rFonts w:ascii="Raleway" w:hAnsi="Raleway" w:cstheme="minorHAnsi"/>
               </w:rPr>
-              <w:t>N/A.</w:t>
-            </w:r>
+              <w:t>El código es incorrecto.</w:t>
+            </w:r>
+          </w:p>
+          <w:p>
+            <w:pPr>
+              <w:pStyle w:val="Prrafodelista"/>
+              <w:numPr>
+                <w:ilvl w:val="1"/>
+                <w:numId w:val="16"/>
+              </w:numPr>
+              <w:jc w:val="both"/>
+              <w:rPr>
+                <w:rFonts w:ascii="Raleway" w:hAnsi="Raleway" w:cstheme="minorHAnsi"/>
+              </w:rPr>
+            </w:pPr>
+            <w:r>
+              <w:rPr>
+                <w:rFonts w:ascii="Raleway" w:hAnsi="Raleway" w:cstheme="minorHAnsi"/>
+              </w:rPr>
+              <w:t>El sistema notifica que el código es incorrecto.</w:t>
+            </w:r>
+            <w:bookmarkStart w:id="0" w:name="_GoBack"/>
+            <w:bookmarkEnd w:id="0"/>
           </w:p>
         </w:tc>
       </w:tr>
@@ -2774,6 +2843,7 @@
                 <w:rFonts w:ascii="Raleway" w:hAnsi="Raleway" w:cstheme="minorHAnsi"/>
                 <w:b/>
               </w:rPr>
+              <w:lastRenderedPageBreak/>
               <w:t>Flujo normal.</w:t>
             </w:r>
           </w:p>
@@ -2823,7 +2893,6 @@
               <w:rPr>
                 <w:rFonts w:ascii="Raleway" w:hAnsi="Raleway" w:cstheme="minorHAnsi"/>
               </w:rPr>
-              <w:lastRenderedPageBreak/>
               <w:t xml:space="preserve">El sistema muestra </w:t>
             </w:r>
             <w:r>
@@ -2898,7 +2967,6 @@
                 <w:rFonts w:ascii="Raleway" w:hAnsi="Raleway" w:cstheme="minorHAnsi"/>
                 <w:b/>
               </w:rPr>
-              <w:lastRenderedPageBreak/>
               <w:t>Flujos alternos.</w:t>
             </w:r>
           </w:p>
@@ -3020,19 +3088,7 @@
               <w:rPr>
                 <w:rFonts w:ascii="Raleway" w:hAnsi="Raleway" w:cstheme="minorHAnsi"/>
               </w:rPr>
-              <w:t xml:space="preserve">Error al </w:t>
-            </w:r>
-            <w:r>
-              <w:rPr>
-                <w:rFonts w:ascii="Raleway" w:hAnsi="Raleway" w:cstheme="minorHAnsi"/>
-              </w:rPr>
-              <w:t>guardar</w:t>
-            </w:r>
-            <w:r>
-              <w:rPr>
-                <w:rFonts w:ascii="Raleway" w:hAnsi="Raleway" w:cstheme="minorHAnsi"/>
-              </w:rPr>
-              <w:t>.</w:t>
+              <w:t>Error al guardar.</w:t>
             </w:r>
           </w:p>
           <w:p>
@@ -3047,8 +3103,6 @@
                 <w:rFonts w:ascii="Raleway" w:hAnsi="Raleway" w:cstheme="minorHAnsi"/>
               </w:rPr>
             </w:pPr>
-            <w:bookmarkStart w:id="0" w:name="_GoBack"/>
-            <w:bookmarkEnd w:id="0"/>
             <w:r>
               <w:rPr>
                 <w:rFonts w:ascii="Raleway" w:hAnsi="Raleway" w:cstheme="minorHAnsi"/>
@@ -4268,9 +4322,9 @@
   </w:abstractNum>
   <w:abstractNum w:abstractNumId="13" w15:restartNumberingAfterBreak="0">
     <w:nsid w:val="3FA72974"/>
-    <w:multiLevelType w:val="hybridMultilevel"/>
-    <w:tmpl w:val="0F48B37E"/>
-    <w:lvl w:ilvl="0" w:tplc="080A000F">
+    <w:multiLevelType w:val="multilevel"/>
+    <w:tmpl w:val="4AEA5D7E"/>
+    <w:lvl w:ilvl="0">
       <w:start w:val="1"/>
       <w:numFmt w:val="decimal"/>
       <w:lvlText w:val="%1."/>
@@ -4282,77 +4336,109 @@
         <w:rFonts w:hint="default"/>
       </w:rPr>
     </w:lvl>
-    <w:lvl w:ilvl="1" w:tplc="080A0019" w:tentative="1">
-      <w:start w:val="1"/>
-      <w:numFmt w:val="lowerLetter"/>
-      <w:lvlText w:val="%2."/>
-      <w:lvlJc w:val="left"/>
-      <w:pPr>
-        <w:ind w:left="1080" w:hanging="360"/>
-      </w:pPr>
-    </w:lvl>
-    <w:lvl w:ilvl="2" w:tplc="080A001B" w:tentative="1">
-      <w:start w:val="1"/>
-      <w:numFmt w:val="lowerRoman"/>
-      <w:lvlText w:val="%3."/>
-      <w:lvlJc w:val="right"/>
-      <w:pPr>
-        <w:ind w:left="1800" w:hanging="180"/>
-      </w:pPr>
-    </w:lvl>
-    <w:lvl w:ilvl="3" w:tplc="080A000F" w:tentative="1">
-      <w:start w:val="1"/>
-      <w:numFmt w:val="decimal"/>
-      <w:lvlText w:val="%4."/>
-      <w:lvlJc w:val="left"/>
-      <w:pPr>
-        <w:ind w:left="2520" w:hanging="360"/>
-      </w:pPr>
-    </w:lvl>
-    <w:lvl w:ilvl="4" w:tplc="080A0019" w:tentative="1">
-      <w:start w:val="1"/>
-      <w:numFmt w:val="lowerLetter"/>
-      <w:lvlText w:val="%5."/>
-      <w:lvlJc w:val="left"/>
-      <w:pPr>
-        <w:ind w:left="3240" w:hanging="360"/>
-      </w:pPr>
-    </w:lvl>
-    <w:lvl w:ilvl="5" w:tplc="080A001B" w:tentative="1">
-      <w:start w:val="1"/>
-      <w:numFmt w:val="lowerRoman"/>
-      <w:lvlText w:val="%6."/>
-      <w:lvlJc w:val="right"/>
-      <w:pPr>
-        <w:ind w:left="3960" w:hanging="180"/>
-      </w:pPr>
-    </w:lvl>
-    <w:lvl w:ilvl="6" w:tplc="080A000F" w:tentative="1">
-      <w:start w:val="1"/>
-      <w:numFmt w:val="decimal"/>
-      <w:lvlText w:val="%7."/>
-      <w:lvlJc w:val="left"/>
-      <w:pPr>
-        <w:ind w:left="4680" w:hanging="360"/>
-      </w:pPr>
-    </w:lvl>
-    <w:lvl w:ilvl="7" w:tplc="080A0019" w:tentative="1">
-      <w:start w:val="1"/>
-      <w:numFmt w:val="lowerLetter"/>
-      <w:lvlText w:val="%8."/>
-      <w:lvlJc w:val="left"/>
-      <w:pPr>
-        <w:ind w:left="5400" w:hanging="360"/>
-      </w:pPr>
-    </w:lvl>
-    <w:lvl w:ilvl="8" w:tplc="080A001B" w:tentative="1">
-      <w:start w:val="1"/>
-      <w:numFmt w:val="lowerRoman"/>
-      <w:lvlText w:val="%9."/>
-      <w:lvlJc w:val="right"/>
-      <w:pPr>
-        <w:ind w:left="6120" w:hanging="180"/>
-      </w:pPr>
+    <w:lvl w:ilvl="1">
+      <w:start w:val="1"/>
+      <w:numFmt w:val="decimal"/>
+      <w:isLgl/>
+      <w:lvlText w:val="%1.%2."/>
+      <w:lvlJc w:val="left"/>
+      <w:pPr>
+        <w:ind w:left="720" w:hanging="720"/>
+      </w:pPr>
+      <w:rPr>
+        <w:rFonts w:hint="default"/>
+      </w:rPr>
+    </w:lvl>
+    <w:lvl w:ilvl="2">
+      <w:start w:val="1"/>
+      <w:numFmt w:val="decimal"/>
+      <w:isLgl/>
+      <w:lvlText w:val="%1.%2.%3."/>
+      <w:lvlJc w:val="left"/>
+      <w:pPr>
+        <w:ind w:left="720" w:hanging="720"/>
+      </w:pPr>
+      <w:rPr>
+        <w:rFonts w:hint="default"/>
+      </w:rPr>
+    </w:lvl>
+    <w:lvl w:ilvl="3">
+      <w:start w:val="1"/>
+      <w:numFmt w:val="decimal"/>
+      <w:isLgl/>
+      <w:lvlText w:val="%1.%2.%3.%4."/>
+      <w:lvlJc w:val="left"/>
+      <w:pPr>
+        <w:ind w:left="1080" w:hanging="1080"/>
+      </w:pPr>
+      <w:rPr>
+        <w:rFonts w:hint="default"/>
+      </w:rPr>
+    </w:lvl>
+    <w:lvl w:ilvl="4">
+      <w:start w:val="1"/>
+      <w:numFmt w:val="decimal"/>
+      <w:isLgl/>
+      <w:lvlText w:val="%1.%2.%3.%4.%5."/>
+      <w:lvlJc w:val="left"/>
+      <w:pPr>
+        <w:ind w:left="1080" w:hanging="1080"/>
+      </w:pPr>
+      <w:rPr>
+        <w:rFonts w:hint="default"/>
+      </w:rPr>
+    </w:lvl>
+    <w:lvl w:ilvl="5">
+      <w:start w:val="1"/>
+      <w:numFmt w:val="decimal"/>
+      <w:isLgl/>
+      <w:lvlText w:val="%1.%2.%3.%4.%5.%6."/>
+      <w:lvlJc w:val="left"/>
+      <w:pPr>
+        <w:ind w:left="1440" w:hanging="1440"/>
+      </w:pPr>
+      <w:rPr>
+        <w:rFonts w:hint="default"/>
+      </w:rPr>
+    </w:lvl>
+    <w:lvl w:ilvl="6">
+      <w:start w:val="1"/>
+      <w:numFmt w:val="decimal"/>
+      <w:isLgl/>
+      <w:lvlText w:val="%1.%2.%3.%4.%5.%6.%7."/>
+      <w:lvlJc w:val="left"/>
+      <w:pPr>
+        <w:ind w:left="1440" w:hanging="1440"/>
+      </w:pPr>
+      <w:rPr>
+        <w:rFonts w:hint="default"/>
+      </w:rPr>
+    </w:lvl>
+    <w:lvl w:ilvl="7">
+      <w:start w:val="1"/>
+      <w:numFmt w:val="decimal"/>
+      <w:isLgl/>
+      <w:lvlText w:val="%1.%2.%3.%4.%5.%6.%7.%8."/>
+      <w:lvlJc w:val="left"/>
+      <w:pPr>
+        <w:ind w:left="1800" w:hanging="1800"/>
+      </w:pPr>
+      <w:rPr>
+        <w:rFonts w:hint="default"/>
+      </w:rPr>
+    </w:lvl>
+    <w:lvl w:ilvl="8">
+      <w:start w:val="1"/>
+      <w:numFmt w:val="decimal"/>
+      <w:isLgl/>
+      <w:lvlText w:val="%1.%2.%3.%4.%5.%6.%7.%8.%9."/>
+      <w:lvlJc w:val="left"/>
+      <w:pPr>
+        <w:ind w:left="1800" w:hanging="1800"/>
+      </w:pPr>
+      <w:rPr>
+        <w:rFonts w:hint="default"/>
+      </w:rPr>
     </w:lvl>
   </w:abstractNum>
   <w:abstractNum w:abstractNumId="14" w15:restartNumberingAfterBreak="0">

</xml_diff>